<commit_message>
final touches to hw 5
</commit_message>
<xml_diff>
--- a/HW/HW 5/SWE_HW5_Report.docx
+++ b/HW/HW 5/SWE_HW5_Report.docx
@@ -30,25 +30,13 @@
         <w:t xml:space="preserve"> 1241EB</w:t>
       </w:r>
     </w:p>
-    <w:p xmlns:wp14="http://schemas.microsoft.com/office/word/2010/wordml" wp14:textId="77777777">
+    <w:p xmlns:wp14="http://schemas.microsoft.com/office/word/2010/wordml" wp14:textId="36C03E21">
       <w:pPr>
         <w:pStyle w:val="Heading2"/>
       </w:pPr>
       <w:r>
-        <w:t>1. Introduction</w:t>
-      </w:r>
-    </w:p>
-    <w:p xmlns:wp14="http://schemas.microsoft.com/office/word/2010/wordml" wp14:textId="77777777">
-      <w:r>
-        <w:t>In this project, I built a simple AI model in Google Colab that generates lo-fi style piano melodies using MIDI files. The goal was to learn how to use a MIDI dataset, preprocess it, train an LSTM model, and then create new melodies in a lo-fi hip hop style.</w:t>
-      </w:r>
-    </w:p>
-    <w:p xmlns:wp14="http://schemas.microsoft.com/office/word/2010/wordml" wp14:textId="77777777">
-      <w:pPr>
-        <w:pStyle w:val="Heading2"/>
-      </w:pPr>
-      <w:r>
-        <w:t>2. Dataset</w:t>
+        <w:rPr/>
+        <w:t>1. Dataset</w:t>
       </w:r>
     </w:p>
     <w:p xmlns:wp14="http://schemas.microsoft.com/office/word/2010/wordml" wp14:textId="77777777">
@@ -70,13 +58,13 @@
         </w:r>
       </w:hyperlink>
     </w:p>
-    <w:p xmlns:wp14="http://schemas.microsoft.com/office/word/2010/wordml" wp14:textId="11CDE469">
+    <w:p xmlns:wp14="http://schemas.microsoft.com/office/word/2010/wordml" wp14:textId="6C17C2EC">
       <w:pPr>
         <w:pStyle w:val="Heading2"/>
       </w:pPr>
       <w:r>
         <w:rPr/>
-        <w:t>3</w:t>
+        <w:t>2</w:t>
       </w:r>
       <w:r>
         <w:rPr/>
@@ -113,13 +101,13 @@
         <w:t>To save each generated melody, I convert the normalized values back into MIDI pitch values and write them to a new MIDI file using pretty_midi. I reuse the first instrument track from each MIDI file instead of choosing specific instruments, because I couldn’t easily set or manage different instrument sounds for each track. I generated several songs this way, but in my report I only show the results for songs 1, 2, and 14.</w:t>
       </w:r>
     </w:p>
-    <w:p xmlns:wp14="http://schemas.microsoft.com/office/word/2010/wordml" wp14:textId="34C7731A">
+    <w:p xmlns:wp14="http://schemas.microsoft.com/office/word/2010/wordml" wp14:textId="7B27E0A9">
       <w:pPr>
         <w:pStyle w:val="Heading2"/>
       </w:pPr>
       <w:r>
         <w:rPr/>
-        <w:t>4</w:t>
+        <w:t>3</w:t>
       </w:r>
       <w:r>
         <w:rPr/>
@@ -619,7 +607,11 @@
       </w:pPr>
       <w:r>
         <w:rPr/>
-        <w:t>5. Results Interpretation</w:t>
+        <w:t>4</w:t>
+      </w:r>
+      <w:r>
+        <w:rPr/>
+        <w:t>. Results Interpretation</w:t>
       </w:r>
     </w:p>
     <w:p>

</xml_diff>